<commit_message>
update to steps and pages
</commit_message>
<xml_diff>
--- a/out/docx/phraxis_intergraft_system.docx
+++ b/out/docx/phraxis_intergraft_system.docx
@@ -316,7 +316,7 @@
         <w:fldChar w:fldCharType="begin" w:dirty="true"/>
       </w:r>
       <w:r>
-        <w:instrText xml:space="preserve"> PAGEREF _Tocd18e432 \h </w:instrText>
+        <w:instrText xml:space="preserve"> PAGEREF _Tocd18e459 \h </w:instrText>
       </w:r>
       <w:r>
         <w:fldChar w:fldCharType="separate"/>
@@ -355,7 +355,7 @@
         <w:fldChar w:fldCharType="begin" w:dirty="true"/>
       </w:r>
       <w:r>
-        <w:instrText xml:space="preserve"> PAGEREF _Tocd18e518 \h </w:instrText>
+        <w:instrText xml:space="preserve"> PAGEREF _Tocd18e545 \h </w:instrText>
       </w:r>
       <w:r>
         <w:fldChar w:fldCharType="separate"/>
@@ -1421,7 +1421,16 @@
         </w:numPr>
       </w:pPr>
       <w:r>
-        <w:t>Attach vessel loops or vascular clamps for proximal and distal control of artery. Do not tighten at this stage.</w:t>
+        <w:t xml:space="preserve">Attach vessel loops or vascular clamps for proximal and distal control of artery. </w:t>
+      </w:r>
+      <w:r>
+        <w:rPr>
+          <w:b w:val="true"/>
+        </w:rPr>
+        <w:t>Do not tighten at this stage</w:t>
+      </w:r>
+      <w:r>
+        <w:t>.</w:t>
       </w:r>
     </w:p>
     <w:p>
@@ -1437,7 +1446,7 @@
         </w:numPr>
       </w:pPr>
       <w:r>
-        <w:t>Gain access to artery using a micropuncture kit, insert wire, remove needle and insert 4F sheath.</w:t>
+        <w:t>Gain access to artery using a micropuncture kit, insert wire, remove needle, and insert 4F sheath.</w:t>
       </w:r>
     </w:p>
     <w:p>
@@ -1495,8 +1504,8 @@
       <w:pPr>
         <w:pStyle w:val="BodyText"/>
       </w:pPr>
-      <w:bookmarkStart w:id="24" w:name="_Tocd18e357"/>
-      <w:bookmarkStart w:id="23" w:name="_Refd18e357"/>
+      <w:bookmarkStart w:id="24" w:name="_Tocd18e360"/>
+      <w:bookmarkStart w:id="23" w:name="_Refd18e360"/>
       <w:r>
         <w:t>Arrow points to clamp tip at arteriotomy site.</w:t>
       </w:r>
@@ -1706,8 +1715,8 @@
           <w:numId w:val="106"/>
         </w:numPr>
       </w:pPr>
-      <w:bookmarkStart w:id="26" w:name="_Tocd18e390"/>
-      <w:bookmarkStart w:id="25" w:name="_Refd18e390"/>
+      <w:bookmarkStart w:id="26" w:name="_Tocd18e393"/>
+      <w:bookmarkStart w:id="25" w:name="_Refd18e393"/>
       <w:r>
         <w:t>Pull the inflated baloon back to engage tines, tighten T-B valve</w:t>
       </w:r>
@@ -1765,8 +1774,44 @@
         </w:numPr>
       </w:pPr>
       <w:r>
-        <w:t>Complete deployment of the AIG using "pin and pull" technique, deflate balloon and remove entire system and guidewire.</w:t>
-      </w:r>
+        <w:t xml:space="preserve">Complete deployment of the AIG using "pin and pull" technique. </w:t>
+      </w:r>
+    </w:p>
+    <w:p>
+      <w:pPr>
+        <w:pStyle w:val="ListParagraph"/>
+      </w:pPr>
+      <w:pPr>
+        <w:pStyle w:val="ListParagraph"/>
+        <!--depth 2-->
+        <w:numPr>
+          <w:ilvl w:val="1"/>
+          <w:numId w:val="107"/>
+        </w:numPr>
+      </w:pPr>
+      <w:bookmarkStart w:id="28" w:name="_Tocd18e415"/>
+      <w:bookmarkStart w:id="27" w:name="_Refd18e415"/>
+      <w:r>
+        <w:t xml:space="preserve">Deflate balloon. </w:t>
+      </w:r>
+    </w:p>
+    <w:p>
+      <w:pPr>
+        <w:pStyle w:val="ListParagraph"/>
+      </w:pPr>
+      <w:pPr>
+        <w:pStyle w:val="ListParagraph"/>
+        <!--depth 2-->
+        <w:numPr>
+          <w:ilvl w:val="1"/>
+          <w:numId w:val="107"/>
+        </w:numPr>
+      </w:pPr>
+      <w:r>
+        <w:t>Remove entire system and guidewire.</w:t>
+      </w:r>
+      <w:bookmarkEnd w:id="27"/>
+      <w:bookmarkEnd w:id="28"/>
     </w:p>
     <w:p>
       <w:pPr>
@@ -1781,7 +1826,7 @@
         </w:numPr>
       </w:pPr>
       <w:r>
-        <w:t>Grasp protruding end of AIG to control bleeding, stabilize base of AIG by grasping.</w:t>
+        <w:t>Grasp protruding end of AIG to control bleeding.</w:t>
       </w:r>
     </w:p>
     <w:p>
@@ -1793,11 +1838,27 @@
         <!--depth 2-->
         <w:numPr>
           <w:ilvl w:val="1"/>
-          <w:numId w:val="107"/>
-        </w:numPr>
-      </w:pPr>
-      <w:bookmarkStart w:id="28" w:name="_Tocd18e416"/>
-      <w:bookmarkStart w:id="27" w:name="_Refd18e416"/>
+          <w:numId w:val="108"/>
+        </w:numPr>
+      </w:pPr>
+      <w:bookmarkStart w:id="30" w:name="_Tocd18e430"/>
+      <w:bookmarkStart w:id="29" w:name="_Refd18e430"/>
+      <w:r>
+        <w:t>Stabilize base of AIG by grasping.</w:t>
+      </w:r>
+    </w:p>
+    <w:p>
+      <w:pPr>
+        <w:pStyle w:val="ListParagraph"/>
+      </w:pPr>
+      <w:pPr>
+        <w:pStyle w:val="ListParagraph"/>
+        <!--depth 2-->
+        <w:numPr>
+          <w:ilvl w:val="1"/>
+          <w:numId w:val="108"/>
+        </w:numPr>
+      </w:pPr>
       <w:r>
         <w:t>Insert AIG into graft.</w:t>
       </w:r>
@@ -1811,14 +1872,14 @@
         <!--depth 2-->
         <w:numPr>
           <w:ilvl w:val="1"/>
-          <w:numId w:val="107"/>
+          <w:numId w:val="108"/>
         </w:numPr>
       </w:pPr>
       <w:r>
         <w:t>Remove clamp and verify flow through circuit.</w:t>
       </w:r>
-      <w:bookmarkEnd w:id="27"/>
-      <w:bookmarkEnd w:id="28"/>
+      <w:bookmarkEnd w:id="29"/>
+      <w:bookmarkEnd w:id="30"/>
     </w:p>
     <w:p>
       <w:pPr>
@@ -1836,26 +1897,63 @@
         <w:t>Release vessel loops or vascular clamps, close incisions.</w:t>
       </w:r>
     </w:p>
+    <w:p>
+      <w:pPr>
+        <w:pStyle w:val="ListParagraph"/>
+      </w:pPr>
+      <w:pPr>
+        <w:pStyle w:val="ListParagraph"/>
+        <!--depth 1-->
+        <w:numPr>
+          <w:ilvl w:val="0"/>
+          <w:numId w:val="105"/>
+        </w:numPr>
+      </w:pPr>
+      <w:r>
+        <w:fldChar w:fldCharType="begin"/>
+      </w:r>
+      <w:r>
+        <w:instrText xml:space="preserve"> REF _Numd18e459 \h </w:instrText>
+      </w:r>
+      <w:r>
+        <w:fldChar w:fldCharType="separate"/>
+      </w:r>
+      <w:r>
+        <w:rPr>
+          <w:u w:val="single"/>
+        </w:rPr>
+        <w:t>Prepare Venous InterGraft</w:t>
+      </w:r>
+      <w:r>
+        <w:rPr>
+          <w:u w:val="single"/>
+        </w:rPr>
+        <w:t>Venous InterGraft delivery system preparation</w:t>
+      </w:r>
+      <w:r>
+        <w:fldChar w:fldCharType="end"/>
+      </w:r>
+    </w:p>
     <!--Topic unique_5-->
     <w:p>
       <w:pPr>
         <w:pStyle w:val="Heading2"/>
       </w:pPr>
-      <w:bookmarkStart w:id="29" w:name="_Refd18e432"/>
-      <w:bookmarkStart w:id="30" w:name="_Tocd18e432"/>
-      <w:bookmarkStart w:id="31" w:name="_Numd18e432"/>
+      <w:bookmarkStart w:id="31" w:name="_Refd18e459"/>
+      <w:bookmarkStart w:id="32" w:name="_Tocd18e459"/>
+      <w:bookmarkStart w:id="33" w:name="_Numd18e459"/>
       <w:r>
         <w:t>3.2</w:t>
       </w:r>
+      <w:bookmarkEnd w:id="33"/>
+      <w:r>
+        <w:tab/>
+      </w:r>
+      <w:r>
+        <w:t>Prepare Venous InterGraft</w:t>
+      </w:r>
       <w:bookmarkEnd w:id="31"/>
-      <w:r>
-        <w:tab/>
-      </w:r>
-      <w:r>
-        <w:t>Prepare Venous InterGraft</w:t>
-      </w:r>
-      <w:bookmarkEnd w:id="29"/>
-      <w:bookmarkEnd w:id="30"/>
+      <w:bookmarkEnd w:id="32"/>
     </w:p>
     <w:p>
       <w:pPr>
@@ -1888,7 +1986,7 @@
         <!--depth 1-->
         <w:numPr>
           <w:ilvl w:val="0"/>
-          <w:numId w:val="108"/>
+          <w:numId w:val="109"/>
         </w:numPr>
       </w:pPr>
       <w:r>
@@ -1904,7 +2002,7 @@
         <!--depth 1-->
         <w:numPr>
           <w:ilvl w:val="0"/>
-          <w:numId w:val="108"/>
+          <w:numId w:val="109"/>
         </w:numPr>
       </w:pPr>
       <w:r>
@@ -1973,7 +2071,7 @@
         <!--depth 1-->
         <w:numPr>
           <w:ilvl w:val="0"/>
-          <w:numId w:val="108"/>
+          <w:numId w:val="109"/>
         </w:numPr>
       </w:pPr>
       <w:r>
@@ -2007,7 +2105,7 @@
         <!--depth 1-->
         <w:numPr>
           <w:ilvl w:val="0"/>
-          <w:numId w:val="108"/>
+          <w:numId w:val="109"/>
         </w:numPr>
       </w:pPr>
       <w:r>
@@ -2041,7 +2139,7 @@
         <!--depth 1-->
         <w:numPr>
           <w:ilvl w:val="0"/>
-          <w:numId w:val="108"/>
+          <w:numId w:val="109"/>
         </w:numPr>
       </w:pPr>
       <w:r>
@@ -2063,7 +2161,7 @@
         <!--depth 1-->
         <w:numPr>
           <w:ilvl w:val="0"/>
-          <w:numId w:val="108"/>
+          <w:numId w:val="109"/>
         </w:numPr>
       </w:pPr>
       <w:r>
@@ -2097,11 +2195,11 @@
         <!--depth 2-->
         <w:numPr>
           <w:ilvl w:val="1"/>
-          <w:numId w:val="109"/>
-        </w:numPr>
-      </w:pPr>
-      <w:bookmarkStart w:id="33" w:name="_Tocd18e494"/>
-      <w:bookmarkStart w:id="32" w:name="_Refd18e494"/>
+          <w:numId w:val="110"/>
+        </w:numPr>
+      </w:pPr>
+      <w:bookmarkStart w:id="35" w:name="_Tocd18e521"/>
+      <w:bookmarkStart w:id="34" w:name="_Refd18e521"/>
       <w:r>
         <w:t xml:space="preserve">Load the 0.018" guide wire into the VIG delivery system. </w:t>
       </w:r>
@@ -2115,7 +2213,7 @@
         <!--depth 2-->
         <w:numPr>
           <w:ilvl w:val="1"/>
-          <w:numId w:val="109"/>
+          <w:numId w:val="110"/>
         </w:numPr>
       </w:pPr>
       <w:r>
@@ -2130,8 +2228,8 @@
       <w:r>
         <w:t>.</w:t>
       </w:r>
-      <w:bookmarkEnd w:id="32"/>
-      <w:bookmarkEnd w:id="33"/>
+      <w:bookmarkEnd w:id="34"/>
+      <w:bookmarkEnd w:id="35"/>
     </w:p>
     <w:p>
       <w:pPr>
@@ -2142,14 +2240,14 @@
         <!--depth 1-->
         <w:numPr>
           <w:ilvl w:val="0"/>
-          <w:numId w:val="108"/>
+          <w:numId w:val="109"/>
         </w:numPr>
       </w:pPr>
       <w:r>
         <w:fldChar w:fldCharType="begin"/>
       </w:r>
       <w:r>
-        <w:instrText xml:space="preserve"> REF _Numd18e518 \h </w:instrText>
+        <w:instrText xml:space="preserve"> REF _Numd18e545 \h </w:instrText>
       </w:r>
       <w:r>
         <w:fldChar w:fldCharType="separate"/>
@@ -2175,21 +2273,21 @@
       <w:pPr>
         <w:pStyle w:val="Heading3"/>
       </w:pPr>
-      <w:bookmarkStart w:id="34" w:name="_Refd18e518"/>
-      <w:bookmarkStart w:id="35" w:name="_Tocd18e518"/>
-      <w:bookmarkStart w:id="36" w:name="_Numd18e518"/>
+      <w:bookmarkStart w:id="36" w:name="_Refd18e545"/>
+      <w:bookmarkStart w:id="37" w:name="_Tocd18e545"/>
+      <w:bookmarkStart w:id="38" w:name="_Numd18e545"/>
       <w:r>
         <w:t>3.2.1</w:t>
       </w:r>
+      <w:bookmarkEnd w:id="38"/>
+      <w:r>
+        <w:tab/>
+      </w:r>
+      <w:r>
+        <w:t>Deliver Venous InterGraft</w:t>
+      </w:r>
       <w:bookmarkEnd w:id="36"/>
-      <w:r>
-        <w:tab/>
-      </w:r>
-      <w:r>
-        <w:t>Deliver Venous InterGraft</w:t>
-      </w:r>
-      <w:bookmarkEnd w:id="34"/>
-      <w:bookmarkEnd w:id="35"/>
+      <w:bookmarkEnd w:id="37"/>
     </w:p>
     <w:p>
       <w:pPr>
@@ -2222,14 +2320,14 @@
         <!--depth 1-->
         <w:numPr>
           <w:ilvl w:val="0"/>
-          <w:numId w:val="110"/>
+          <w:numId w:val="111"/>
         </w:numPr>
       </w:pPr>
       <w:r>
         <w:fldChar w:fldCharType="begin"/>
       </w:r>
       <w:r>
-        <w:instrText xml:space="preserve"> REF _Numd18e432 \h </w:instrText>
+        <w:instrText xml:space="preserve"> REF _Numd18e459 \h </w:instrText>
       </w:r>
       <w:r>
         <w:fldChar w:fldCharType="separate"/>
@@ -2259,7 +2357,7 @@
         <!--depth 1-->
         <w:numPr>
           <w:ilvl w:val="0"/>
-          <w:numId w:val="110"/>
+          <w:numId w:val="111"/>
         </w:numPr>
       </w:pPr>
       <w:r>
@@ -2275,7 +2373,7 @@
         <!--depth 1-->
         <w:numPr>
           <w:ilvl w:val="0"/>
-          <w:numId w:val="110"/>
+          <w:numId w:val="111"/>
         </w:numPr>
       </w:pPr>
       <w:r>
@@ -2291,7 +2389,7 @@
         <!--depth 1-->
         <w:numPr>
           <w:ilvl w:val="0"/>
-          <w:numId w:val="110"/>
+          <w:numId w:val="111"/>
         </w:numPr>
       </w:pPr>
       <w:r>
@@ -2307,7 +2405,7 @@
         <!--depth 1-->
         <w:numPr>
           <w:ilvl w:val="0"/>
-          <w:numId w:val="110"/>
+          <w:numId w:val="111"/>
         </w:numPr>
       </w:pPr>
       <w:r>
@@ -2323,7 +2421,7 @@
         <!--depth 1-->
         <w:numPr>
           <w:ilvl w:val="0"/>
-          <w:numId w:val="110"/>
+          <w:numId w:val="111"/>
         </w:numPr>
       </w:pPr>
       <w:r>
@@ -2339,7 +2437,7 @@
         <!--depth 1-->
         <w:numPr>
           <w:ilvl w:val="0"/>
-          <w:numId w:val="110"/>
+          <w:numId w:val="111"/>
         </w:numPr>
       </w:pPr>
       <w:r>
@@ -2355,7 +2453,7 @@
         <!--depth 1-->
         <w:numPr>
           <w:ilvl w:val="0"/>
-          <w:numId w:val="110"/>
+          <w:numId w:val="111"/>
         </w:numPr>
       </w:pPr>
       <w:r>
@@ -2369,13 +2467,13 @@
       <w:pPr>
         <w:pStyle w:val="BodyText"/>
       </w:pPr>
-      <w:bookmarkStart w:id="38" w:name="_Tocd18e570"/>
-      <w:bookmarkStart w:id="37" w:name="_Refd18e570"/>
+      <w:bookmarkStart w:id="40" w:name="_Tocd18e597"/>
+      <w:bookmarkStart w:id="39" w:name="_Refd18e597"/>
       <w:r>
         <w:t>Arrow points to marker band.</w:t>
       </w:r>
-      <w:bookmarkEnd w:id="37"/>
-      <w:bookmarkEnd w:id="38"/>
+      <w:bookmarkEnd w:id="39"/>
+      <w:bookmarkEnd w:id="40"/>
     </w:p>
     <w:p>
       <w:pPr>
@@ -2439,7 +2537,7 @@
         <!--depth 1-->
         <w:numPr>
           <w:ilvl w:val="0"/>
-          <w:numId w:val="110"/>
+          <w:numId w:val="111"/>
         </w:numPr>
       </w:pPr>
       <w:r>
@@ -2530,7 +2628,7 @@
         <!--depth 1-->
         <w:numPr>
           <w:ilvl w:val="0"/>
-          <w:numId w:val="110"/>
+          <w:numId w:val="111"/>
         </w:numPr>
       </w:pPr>
       <w:r>
@@ -2546,7 +2644,7 @@
         <!--depth 1-->
         <w:numPr>
           <w:ilvl w:val="0"/>
-          <w:numId w:val="110"/>
+          <w:numId w:val="111"/>
         </w:numPr>
       </w:pPr>
       <w:r>
@@ -2562,12 +2660,48 @@
         <!--depth 1-->
         <w:numPr>
           <w:ilvl w:val="0"/>
-          <w:numId w:val="110"/>
-        </w:numPr>
-      </w:pPr>
-      <w:r>
-        <w:t>Remove VIG delivery system and wire, gently grasp and compress protruding end of VIG to control bleeding and insert VIG into pre-tunneled graft end.</w:t>
-      </w:r>
+          <w:numId w:val="111"/>
+        </w:numPr>
+      </w:pPr>
+      <w:r>
+        <w:t>Remove VIG delivery system and wire.</w:t>
+      </w:r>
+    </w:p>
+    <w:p>
+      <w:pPr>
+        <w:pStyle w:val="ListParagraph"/>
+      </w:pPr>
+      <w:pPr>
+        <w:pStyle w:val="ListParagraph"/>
+        <!--depth 2-->
+        <w:numPr>
+          <w:ilvl w:val="1"/>
+          <w:numId w:val="112"/>
+        </w:numPr>
+      </w:pPr>
+      <w:bookmarkStart w:id="42" w:name="_Tocd18e630"/>
+      <w:bookmarkStart w:id="41" w:name="_Refd18e630"/>
+      <w:r>
+        <w:t>Gently grasp and compress protruding end of VIG to control bleeding.</w:t>
+      </w:r>
+    </w:p>
+    <w:p>
+      <w:pPr>
+        <w:pStyle w:val="ListParagraph"/>
+      </w:pPr>
+      <w:pPr>
+        <w:pStyle w:val="ListParagraph"/>
+        <!--depth 2-->
+        <w:numPr>
+          <w:ilvl w:val="1"/>
+          <w:numId w:val="112"/>
+        </w:numPr>
+      </w:pPr>
+      <w:r>
+        <w:t>Insert VIG into pre-tunneled graft end.</w:t>
+      </w:r>
+      <w:bookmarkEnd w:id="41"/>
+      <w:bookmarkEnd w:id="42"/>
     </w:p>
     <w:p>
       <w:pPr>
@@ -2578,7 +2712,7 @@
         <!--depth 1-->
         <w:numPr>
           <w:ilvl w:val="0"/>
-          <w:numId w:val="110"/>
+          <w:numId w:val="111"/>
         </w:numPr>
       </w:pPr>
       <w:r>
@@ -2594,11 +2728,11 @@
         <!--depth 2-->
         <w:numPr>
           <w:ilvl w:val="1"/>
-          <w:numId w:val="111"/>
-        </w:numPr>
-      </w:pPr>
-      <w:bookmarkStart w:id="40" w:name="_Tocd18e607"/>
-      <w:bookmarkStart w:id="39" w:name="_Refd18e607"/>
+          <w:numId w:val="113"/>
+        </w:numPr>
+      </w:pPr>
+      <w:bookmarkStart w:id="44" w:name="_Tocd18e645"/>
+      <w:bookmarkStart w:id="43" w:name="_Refd18e645"/>
       <w:r>
         <w:t>Clamp graft to stop venous back-bleeding</w:t>
       </w:r>
@@ -2612,7 +2746,7 @@
         <!--depth 2-->
         <w:numPr>
           <w:ilvl w:val="1"/>
-          <w:numId w:val="111"/>
+          <w:numId w:val="113"/>
         </w:numPr>
       </w:pPr>
       <w:r>
@@ -2628,7 +2762,7 @@
         <!--depth 2-->
         <w:numPr>
           <w:ilvl w:val="1"/>
-          <w:numId w:val="111"/>
+          <w:numId w:val="113"/>
         </w:numPr>
       </w:pPr>
       <w:r>
@@ -2644,7 +2778,7 @@
         <!--depth 2-->
         <w:numPr>
           <w:ilvl w:val="1"/>
-          <w:numId w:val="111"/>
+          <w:numId w:val="113"/>
         </w:numPr>
       </w:pPr>
       <w:r>
@@ -2660,14 +2794,14 @@
         <!--depth 2-->
         <w:numPr>
           <w:ilvl w:val="1"/>
-          <w:numId w:val="111"/>
+          <w:numId w:val="113"/>
         </w:numPr>
       </w:pPr>
       <w:r>
         <w:t>Reattach clamp</w:t>
       </w:r>
-      <w:bookmarkEnd w:id="39"/>
-      <w:bookmarkEnd w:id="40"/>
+      <w:bookmarkEnd w:id="43"/>
+      <w:bookmarkEnd w:id="44"/>
     </w:p>
     <w:p>
       <w:pPr>
@@ -3905,6 +4039,194 @@
       </w:pPr>
     </w:lvl>
   </w:abstractNum>
+  <w:abstractNum w:abstractNumId="112">
+    <w:multiLevelType w:val="hybridMultilevel"/>
+    <w:tmpl w:val="7690F386"/>
+    <w:lvl w:ilvl="0" w:tplc="0809000F">
+      <w:start w:val="1"/>
+      <w:numFmt w:val="decimal"/>
+      <w:pStyle xmlns:a="http://schemas.openxmlformats.org/drawingml/2006/main" xmlns:pic="http://schemas.openxmlformats.org/drawingml/2006/picture" xmlns:a14="http://schemas.microsoft.com/office/drawing/2010/main" w:val="BodyText"/>
+      <w:lvlText w:val="%1."/>
+      <w:lvlJc w:val="left"/>
+      <w:pPr>
+        <w:ind w:left="720" w:hanging="360"/>
+      </w:pPr>
+    </w:lvl>
+    <w:lvl w:ilvl="1" w:tplc="08090019">
+      <w:start w:val="1"/>
+      <w:numFmt w:val="lowerLetter"/>
+      <w:pStyle xmlns:a="http://schemas.openxmlformats.org/drawingml/2006/main" xmlns:pic="http://schemas.openxmlformats.org/drawingml/2006/picture" xmlns:a14="http://schemas.microsoft.com/office/drawing/2010/main" w:val="BodyText"/>
+      <w:lvlText w:val="%2."/>
+      <w:lvlJc w:val="left"/>
+      <w:pPr>
+        <w:ind w:left="1440" w:hanging="360"/>
+      </w:pPr>
+    </w:lvl>
+    <w:lvl w:ilvl="2" w:tplc="0809001B" w:tentative="1">
+      <w:start w:val="1"/>
+      <w:numFmt w:val="lowerRoman"/>
+      <w:pStyle xmlns:a="http://schemas.openxmlformats.org/drawingml/2006/main" xmlns:pic="http://schemas.openxmlformats.org/drawingml/2006/picture" xmlns:a14="http://schemas.microsoft.com/office/drawing/2010/main" w:val="BodyText"/>
+      <w:lvlText w:val="%3."/>
+      <w:lvlJc w:val="right"/>
+      <w:pPr>
+        <w:ind w:left="2160" w:hanging="180"/>
+      </w:pPr>
+    </w:lvl>
+    <w:lvl w:ilvl="3" w:tplc="0809000F" w:tentative="1">
+      <w:start w:val="1"/>
+      <w:numFmt w:val="decimal"/>
+      <w:pStyle xmlns:a="http://schemas.openxmlformats.org/drawingml/2006/main" xmlns:pic="http://schemas.openxmlformats.org/drawingml/2006/picture" xmlns:a14="http://schemas.microsoft.com/office/drawing/2010/main" w:val="BodyText"/>
+      <w:lvlText w:val="%4."/>
+      <w:lvlJc w:val="left"/>
+      <w:pPr>
+        <w:ind w:left="2880" w:hanging="360"/>
+      </w:pPr>
+    </w:lvl>
+    <w:lvl w:ilvl="4" w:tplc="08090019" w:tentative="1">
+      <w:start w:val="1"/>
+      <w:numFmt w:val="lowerLetter"/>
+      <w:pStyle xmlns:a="http://schemas.openxmlformats.org/drawingml/2006/main" xmlns:pic="http://schemas.openxmlformats.org/drawingml/2006/picture" xmlns:a14="http://schemas.microsoft.com/office/drawing/2010/main" w:val="BodyText"/>
+      <w:lvlText w:val="%5."/>
+      <w:lvlJc w:val="left"/>
+      <w:pPr>
+        <w:ind w:left="3600" w:hanging="360"/>
+      </w:pPr>
+    </w:lvl>
+    <w:lvl w:ilvl="5" w:tplc="0809001B" w:tentative="1">
+      <w:start w:val="1"/>
+      <w:numFmt w:val="lowerRoman"/>
+      <w:pStyle xmlns:a="http://schemas.openxmlformats.org/drawingml/2006/main" xmlns:pic="http://schemas.openxmlformats.org/drawingml/2006/picture" xmlns:a14="http://schemas.microsoft.com/office/drawing/2010/main" w:val="BodyText"/>
+      <w:lvlText w:val="%6."/>
+      <w:lvlJc w:val="right"/>
+      <w:pPr>
+        <w:ind w:left="4320" w:hanging="180"/>
+      </w:pPr>
+    </w:lvl>
+    <w:lvl w:ilvl="6" w:tplc="0809000F" w:tentative="1">
+      <w:start w:val="1"/>
+      <w:numFmt w:val="decimal"/>
+      <w:pStyle xmlns:a="http://schemas.openxmlformats.org/drawingml/2006/main" xmlns:pic="http://schemas.openxmlformats.org/drawingml/2006/picture" xmlns:a14="http://schemas.microsoft.com/office/drawing/2010/main" w:val="BodyText"/>
+      <w:lvlText w:val="%7."/>
+      <w:lvlJc w:val="left"/>
+      <w:pPr>
+        <w:ind w:left="5040" w:hanging="360"/>
+      </w:pPr>
+    </w:lvl>
+    <w:lvl w:ilvl="7" w:tplc="08090019" w:tentative="1">
+      <w:start w:val="1"/>
+      <w:numFmt w:val="lowerLetter"/>
+      <w:pStyle xmlns:a="http://schemas.openxmlformats.org/drawingml/2006/main" xmlns:pic="http://schemas.openxmlformats.org/drawingml/2006/picture" xmlns:a14="http://schemas.microsoft.com/office/drawing/2010/main" w:val="BodyText"/>
+      <w:lvlText w:val="%8."/>
+      <w:lvlJc w:val="left"/>
+      <w:pPr>
+        <w:ind w:left="5760" w:hanging="360"/>
+      </w:pPr>
+    </w:lvl>
+    <w:lvl w:ilvl="8" w:tplc="0809001B" w:tentative="1">
+      <w:start w:val="1"/>
+      <w:numFmt w:val="lowerRoman"/>
+      <w:pStyle xmlns:a="http://schemas.openxmlformats.org/drawingml/2006/main" xmlns:pic="http://schemas.openxmlformats.org/drawingml/2006/picture" xmlns:a14="http://schemas.microsoft.com/office/drawing/2010/main" w:val="BodyText"/>
+      <w:lvlText w:val="%9."/>
+      <w:lvlJc w:val="right"/>
+      <w:pPr>
+        <w:ind w:left="6480" w:hanging="180"/>
+      </w:pPr>
+    </w:lvl>
+  </w:abstractNum>
+  <w:abstractNum w:abstractNumId="113">
+    <w:multiLevelType w:val="hybridMultilevel"/>
+    <w:tmpl w:val="7690F386"/>
+    <w:lvl w:ilvl="0" w:tplc="0809000F">
+      <w:start w:val="1"/>
+      <w:numFmt w:val="decimal"/>
+      <w:pStyle xmlns:a="http://schemas.openxmlformats.org/drawingml/2006/main" xmlns:pic="http://schemas.openxmlformats.org/drawingml/2006/picture" xmlns:a14="http://schemas.microsoft.com/office/drawing/2010/main" w:val="BodyText"/>
+      <w:lvlText w:val="%1."/>
+      <w:lvlJc w:val="left"/>
+      <w:pPr>
+        <w:ind w:left="720" w:hanging="360"/>
+      </w:pPr>
+    </w:lvl>
+    <w:lvl w:ilvl="1" w:tplc="08090019">
+      <w:start w:val="1"/>
+      <w:numFmt w:val="lowerLetter"/>
+      <w:pStyle xmlns:a="http://schemas.openxmlformats.org/drawingml/2006/main" xmlns:pic="http://schemas.openxmlformats.org/drawingml/2006/picture" xmlns:a14="http://schemas.microsoft.com/office/drawing/2010/main" w:val="BodyText"/>
+      <w:lvlText w:val="%2."/>
+      <w:lvlJc w:val="left"/>
+      <w:pPr>
+        <w:ind w:left="1440" w:hanging="360"/>
+      </w:pPr>
+    </w:lvl>
+    <w:lvl w:ilvl="2" w:tplc="0809001B" w:tentative="1">
+      <w:start w:val="1"/>
+      <w:numFmt w:val="lowerRoman"/>
+      <w:pStyle xmlns:a="http://schemas.openxmlformats.org/drawingml/2006/main" xmlns:pic="http://schemas.openxmlformats.org/drawingml/2006/picture" xmlns:a14="http://schemas.microsoft.com/office/drawing/2010/main" w:val="BodyText"/>
+      <w:lvlText w:val="%3."/>
+      <w:lvlJc w:val="right"/>
+      <w:pPr>
+        <w:ind w:left="2160" w:hanging="180"/>
+      </w:pPr>
+    </w:lvl>
+    <w:lvl w:ilvl="3" w:tplc="0809000F" w:tentative="1">
+      <w:start w:val="1"/>
+      <w:numFmt w:val="decimal"/>
+      <w:pStyle xmlns:a="http://schemas.openxmlformats.org/drawingml/2006/main" xmlns:pic="http://schemas.openxmlformats.org/drawingml/2006/picture" xmlns:a14="http://schemas.microsoft.com/office/drawing/2010/main" w:val="BodyText"/>
+      <w:lvlText w:val="%4."/>
+      <w:lvlJc w:val="left"/>
+      <w:pPr>
+        <w:ind w:left="2880" w:hanging="360"/>
+      </w:pPr>
+    </w:lvl>
+    <w:lvl w:ilvl="4" w:tplc="08090019" w:tentative="1">
+      <w:start w:val="1"/>
+      <w:numFmt w:val="lowerLetter"/>
+      <w:pStyle xmlns:a="http://schemas.openxmlformats.org/drawingml/2006/main" xmlns:pic="http://schemas.openxmlformats.org/drawingml/2006/picture" xmlns:a14="http://schemas.microsoft.com/office/drawing/2010/main" w:val="BodyText"/>
+      <w:lvlText w:val="%5."/>
+      <w:lvlJc w:val="left"/>
+      <w:pPr>
+        <w:ind w:left="3600" w:hanging="360"/>
+      </w:pPr>
+    </w:lvl>
+    <w:lvl w:ilvl="5" w:tplc="0809001B" w:tentative="1">
+      <w:start w:val="1"/>
+      <w:numFmt w:val="lowerRoman"/>
+      <w:pStyle xmlns:a="http://schemas.openxmlformats.org/drawingml/2006/main" xmlns:pic="http://schemas.openxmlformats.org/drawingml/2006/picture" xmlns:a14="http://schemas.microsoft.com/office/drawing/2010/main" w:val="BodyText"/>
+      <w:lvlText w:val="%6."/>
+      <w:lvlJc w:val="right"/>
+      <w:pPr>
+        <w:ind w:left="4320" w:hanging="180"/>
+      </w:pPr>
+    </w:lvl>
+    <w:lvl w:ilvl="6" w:tplc="0809000F" w:tentative="1">
+      <w:start w:val="1"/>
+      <w:numFmt w:val="decimal"/>
+      <w:pStyle xmlns:a="http://schemas.openxmlformats.org/drawingml/2006/main" xmlns:pic="http://schemas.openxmlformats.org/drawingml/2006/picture" xmlns:a14="http://schemas.microsoft.com/office/drawing/2010/main" w:val="BodyText"/>
+      <w:lvlText w:val="%7."/>
+      <w:lvlJc w:val="left"/>
+      <w:pPr>
+        <w:ind w:left="5040" w:hanging="360"/>
+      </w:pPr>
+    </w:lvl>
+    <w:lvl w:ilvl="7" w:tplc="08090019" w:tentative="1">
+      <w:start w:val="1"/>
+      <w:numFmt w:val="lowerLetter"/>
+      <w:pStyle xmlns:a="http://schemas.openxmlformats.org/drawingml/2006/main" xmlns:pic="http://schemas.openxmlformats.org/drawingml/2006/picture" xmlns:a14="http://schemas.microsoft.com/office/drawing/2010/main" w:val="BodyText"/>
+      <w:lvlText w:val="%8."/>
+      <w:lvlJc w:val="left"/>
+      <w:pPr>
+        <w:ind w:left="5760" w:hanging="360"/>
+      </w:pPr>
+    </w:lvl>
+    <w:lvl w:ilvl="8" w:tplc="0809001B" w:tentative="1">
+      <w:start w:val="1"/>
+      <w:numFmt w:val="lowerRoman"/>
+      <w:pStyle xmlns:a="http://schemas.openxmlformats.org/drawingml/2006/main" xmlns:pic="http://schemas.openxmlformats.org/drawingml/2006/picture" xmlns:a14="http://schemas.microsoft.com/office/drawing/2010/main" w:val="BodyText"/>
+      <w:lvlText w:val="%9."/>
+      <w:lvlJc w:val="right"/>
+      <w:pPr>
+        <w:ind w:left="6480" w:hanging="180"/>
+      </w:pPr>
+    </w:lvl>
+  </w:abstractNum>
   <w:abstractNum xmlns:wpc="http://schemas.microsoft.com/office/word/2010/wordprocessingCanvas" xmlns:cx="http://schemas.microsoft.com/office/drawing/2014/chartex" xmlns:cx1="http://schemas.microsoft.com/office/drawing/2015/9/8/chartex" xmlns:cx2="http://schemas.microsoft.com/office/drawing/2015/10/21/chartex" xmlns:cx3="http://schemas.microsoft.com/office/drawing/2016/5/9/chartex" xmlns:cx4="http://schemas.microsoft.com/office/drawing/2016/5/10/chartex" xmlns:cx5="http://schemas.microsoft.com/office/drawing/2016/5/11/chartex" xmlns:cx6="http://schemas.microsoft.com/office/drawing/2016/5/12/chartex" xmlns:cx7="http://schemas.microsoft.com/office/drawing/2016/5/13/chartex" xmlns:cx8="http://schemas.microsoft.com/office/drawing/2016/5/14/chartex" xmlns:mc="http://schemas.openxmlformats.org/markup-compatibility/2006" xmlns:wp14="http://schemas.microsoft.com/office/word/2010/wordprocessingDrawing" xmlns:w14="http://schemas.microsoft.com/office/word/2010/wordml" xmlns:w15="http://schemas.microsoft.com/office/word/2012/wordml" xmlns:w16se="http://schemas.microsoft.com/office/word/2015/wordml/symex" xmlns:wpg="http://schemas.microsoft.com/office/word/2010/wordprocessingGroup" xmlns:wpi="http://schemas.microsoft.com/office/word/2010/wordprocessingInk" xmlns:wps="http://schemas.microsoft.com/office/word/2010/wordprocessingShape" w:abstractNumId="0" w15:restartNumberingAfterBreak="0">
     <w:nsid w:val="FFFFFF1D"/>
     <w:multiLevelType w:val="multilevel"/>
@@ -4999,6 +5321,12 @@
   </w:num>
   <w:num w:numId="111">
     <w:abstractNumId w:val="111"/>
+  </w:num>
+  <w:num w:numId="112">
+    <w:abstractNumId w:val="112"/>
+  </w:num>
+  <w:num w:numId="113">
+    <w:abstractNumId w:val="113"/>
   </w:num>
   <w:num xmlns:wpc="http://schemas.microsoft.com/office/word/2010/wordprocessingCanvas" xmlns:cx="http://schemas.microsoft.com/office/drawing/2014/chartex" xmlns:cx1="http://schemas.microsoft.com/office/drawing/2015/9/8/chartex" xmlns:cx2="http://schemas.microsoft.com/office/drawing/2015/10/21/chartex" xmlns:cx3="http://schemas.microsoft.com/office/drawing/2016/5/9/chartex" xmlns:cx4="http://schemas.microsoft.com/office/drawing/2016/5/10/chartex" xmlns:cx5="http://schemas.microsoft.com/office/drawing/2016/5/11/chartex" xmlns:cx6="http://schemas.microsoft.com/office/drawing/2016/5/12/chartex" xmlns:cx7="http://schemas.microsoft.com/office/drawing/2016/5/13/chartex" xmlns:cx8="http://schemas.microsoft.com/office/drawing/2016/5/14/chartex" xmlns:mc="http://schemas.openxmlformats.org/markup-compatibility/2006" xmlns:wp14="http://schemas.microsoft.com/office/word/2010/wordprocessingDrawing" xmlns:w14="http://schemas.microsoft.com/office/word/2010/wordml" xmlns:w15="http://schemas.microsoft.com/office/word/2012/wordml" xmlns:w16se="http://schemas.microsoft.com/office/word/2015/wordml/symex" xmlns:wpg="http://schemas.microsoft.com/office/word/2010/wordprocessingGroup" xmlns:wpi="http://schemas.microsoft.com/office/word/2010/wordprocessingInk" xmlns:wps="http://schemas.microsoft.com/office/word/2010/wordprocessingShape" w:numId="1">
     <w:abstractNumId w:val="0"/>

</xml_diff>